<commit_message>
Added sample local template, updated class notes
</commit_message>
<xml_diff>
--- a/classnotes/Using the HL7 IG Publisher.docx
+++ b/classnotes/Using the HL7 IG Publisher.docx
@@ -202,6 +202,7 @@
           <w:numId w:val="2"/>
         </w:numPr>
       </w:pPr>
+      <w:bookmarkStart w:id="0" w:name="OLE_LINK2"/>
       <w:r>
         <w:t>Retrieve the ‘sample-</w:t>
       </w:r>
@@ -347,6 +348,7 @@
         <w:t>Run _genonce.bat or _genonce.sh</w:t>
       </w:r>
     </w:p>
+    <w:bookmarkEnd w:id="0"/>
     <w:p>
       <w:pPr>
         <w:pStyle w:val="Heading2"/>
@@ -456,6 +458,7 @@
         <w:t>Support</w:t>
       </w:r>
     </w:p>
+    <w:bookmarkStart w:id="1" w:name="OLE_LINK1"/>
     <w:p>
       <w:pPr>
         <w:pStyle w:val="ListParagraph"/>
@@ -464,14 +467,30 @@
           <w:numId w:val="5"/>
         </w:numPr>
       </w:pPr>
-      <w:hyperlink r:id="rId14" w:history="1">
-        <w:r>
-          <w:rPr>
-            <w:rStyle w:val="Hyperlink"/>
-          </w:rPr>
-          <w:t>https://chat.fhir.org/#narrow/stream/179294-committers.2Fannounce</w:t>
-        </w:r>
-      </w:hyperlink>
+      <w:r>
+        <w:fldChar w:fldCharType="begin"/>
+      </w:r>
+      <w:r>
+        <w:instrText xml:space="preserve"> HYPERLINK "</w:instrText>
+      </w:r>
+      <w:r>
+        <w:instrText>https://chat.fhir.org/#narrow/stream/179294-committers.2Fannounce</w:instrText>
+      </w:r>
+      <w:r>
+        <w:instrText xml:space="preserve">" </w:instrText>
+      </w:r>
+      <w:r>
+        <w:fldChar w:fldCharType="separate"/>
+      </w:r>
+      <w:r>
+        <w:rPr>
+          <w:rStyle w:val="Hyperlink"/>
+        </w:rPr>
+        <w:t>https://chat.fhir.org/#narrow/stream/179294-committers.2Fannounce</w:t>
+      </w:r>
+      <w:r>
+        <w:fldChar w:fldCharType="end"/>
+      </w:r>
     </w:p>
     <w:p>
       <w:pPr>
@@ -481,7 +500,7 @@
           <w:numId w:val="5"/>
         </w:numPr>
       </w:pPr>
-      <w:hyperlink r:id="rId15" w:history="1">
+      <w:hyperlink r:id="rId14" w:history="1">
         <w:r>
           <w:rPr>
             <w:rStyle w:val="Hyperlink"/>
@@ -498,7 +517,7 @@
           <w:numId w:val="5"/>
         </w:numPr>
       </w:pPr>
-      <w:hyperlink r:id="rId16" w:history="1">
+      <w:hyperlink r:id="rId15" w:history="1">
         <w:r>
           <w:rPr>
             <w:rStyle w:val="Hyperlink"/>
@@ -515,7 +534,7 @@
           <w:numId w:val="5"/>
         </w:numPr>
       </w:pPr>
-      <w:hyperlink r:id="rId17" w:history="1">
+      <w:hyperlink r:id="rId16" w:history="1">
         <w:r>
           <w:rPr>
             <w:rStyle w:val="Hyperlink"/>
@@ -524,6 +543,7 @@
         </w:r>
       </w:hyperlink>
     </w:p>
+    <w:bookmarkEnd w:id="1"/>
     <w:p>
       <w:pPr>
         <w:pStyle w:val="Heading2"/>
@@ -550,7 +570,7 @@
           <w:numId w:val="4"/>
         </w:numPr>
       </w:pPr>
-      <w:hyperlink r:id="rId18" w:history="1">
+      <w:hyperlink r:id="rId17" w:history="1">
         <w:r>
           <w:rPr>
             <w:rStyle w:val="Hyperlink"/>
@@ -567,7 +587,7 @@
           <w:numId w:val="4"/>
         </w:numPr>
       </w:pPr>
-      <w:hyperlink r:id="rId19" w:history="1">
+      <w:hyperlink r:id="rId18" w:history="1">
         <w:r>
           <w:rPr>
             <w:rStyle w:val="Hyperlink"/>
@@ -590,7 +610,7 @@
           <w:numId w:val="4"/>
         </w:numPr>
       </w:pPr>
-      <w:hyperlink r:id="rId20" w:history="1">
+      <w:hyperlink r:id="rId19" w:history="1">
         <w:r>
           <w:rPr>
             <w:rStyle w:val="Hyperlink"/>

</xml_diff>